<commit_message>
adjusted sound and added in the beginning of the behaviour tree - also the moles drop ammo now
</commit_message>
<xml_diff>
--- a/Planning_Processing Doc.docx
+++ b/Planning_Processing Doc.docx
@@ -37,8 +37,13 @@
       </w:r>
     </w:p>
     <w:p>
-      <w:r>
-        <w:t>So this is an arcade adventure shooter game where the player has to defeat enemies and traverse the map to advance to the next level.</w:t>
+      <w:proofErr w:type="gramStart"/>
+      <w:r>
+        <w:t>So</w:t>
+      </w:r>
+      <w:proofErr w:type="gramEnd"/>
+      <w:r>
+        <w:t xml:space="preserve"> this is an arcade adventure shooter game where the player has to defeat enemies and traverse the map to advance to the next level.</w:t>
       </w:r>
     </w:p>
     <w:p>
@@ -282,36 +287,186 @@
       <w:r>
         <w:t>Does damage to player</w:t>
       </w:r>
-    </w:p>
-    <w:p>
-      <w:pPr>
-        <w:pStyle w:val="ListParagraph"/>
-        <w:numPr>
-          <w:ilvl w:val="0"/>
-          <w:numId w:val="2"/>
-        </w:numPr>
-      </w:pPr>
-      <w:r>
-        <w:t xml:space="preserve">Attacks some </w:t>
-      </w:r>
-      <w:proofErr w:type="spellStart"/>
-      <w:r>
-        <w:t>npcs</w:t>
-      </w:r>
-      <w:proofErr w:type="spellEnd"/>
-    </w:p>
-    <w:p>
       <w:r>
         <w:br w:type="page"/>
       </w:r>
     </w:p>
-    <w:p/>
-    <w:p>
-      <w:r>
-        <w:t>SCREENSHOTS</w:t>
-      </w:r>
-    </w:p>
-    <w:p/>
+    <w:p>
+      <w:r>
+        <w:lastRenderedPageBreak/>
+        <w:t xml:space="preserve">References </w:t>
+      </w:r>
+    </w:p>
+    <w:p>
+      <w:r>
+        <w:t>Series for procedural generation</w:t>
+      </w:r>
+    </w:p>
+    <w:p>
+      <w:hyperlink r:id="rId5" w:history="1">
+        <w:r>
+          <w:rPr>
+            <w:rStyle w:val="Hyperlink"/>
+          </w:rPr>
+          <w:t>https://www.youtube.com/watch?v=gv9gdjgzzJM&amp;list=PLq_gnPdKSjAqeEB9ZnmP5sLaCBIIVZloi&amp;index=9</w:t>
+        </w:r>
+      </w:hyperlink>
+    </w:p>
+    <w:p>
+      <w:r>
+        <w:t>Dynamic sound</w:t>
+      </w:r>
+    </w:p>
+    <w:p>
+      <w:hyperlink r:id="rId6" w:history="1">
+        <w:r>
+          <w:rPr>
+            <w:rStyle w:val="Hyperlink"/>
+          </w:rPr>
+          <w:t>https://www.youtube.com/watch?v=1TTey8wUUvU</w:t>
+        </w:r>
+      </w:hyperlink>
+    </w:p>
+    <w:p>
+      <w:r>
+        <w:t>Blend Spaces</w:t>
+      </w:r>
+    </w:p>
+    <w:p>
+      <w:hyperlink r:id="rId7" w:history="1">
+        <w:r>
+          <w:rPr>
+            <w:rStyle w:val="Hyperlink"/>
+          </w:rPr>
+          <w:t>https://www.youtube.com/watch?v=OSWX3vEgRcE&amp;t=491s</w:t>
+        </w:r>
+      </w:hyperlink>
+    </w:p>
+    <w:p>
+      <w:r>
+        <w:t>Maya Rigging</w:t>
+      </w:r>
+    </w:p>
+    <w:p>
+      <w:hyperlink r:id="rId8" w:history="1">
+        <w:r>
+          <w:rPr>
+            <w:rStyle w:val="Hyperlink"/>
+          </w:rPr>
+          <w:t>https://www.youtube.com/watch?v=Qunol1EYdd8&amp;t=1141s</w:t>
+        </w:r>
+      </w:hyperlink>
+    </w:p>
+    <w:p>
+      <w:r>
+        <w:t>shooting projectile</w:t>
+      </w:r>
+    </w:p>
+    <w:p>
+      <w:hyperlink r:id="rId9" w:history="1">
+        <w:r>
+          <w:rPr>
+            <w:rStyle w:val="Hyperlink"/>
+          </w:rPr>
+          <w:t>https://www.youtube.com/watch?v=TLGBJp8ggQs&amp;t=15s</w:t>
+        </w:r>
+      </w:hyperlink>
+    </w:p>
+    <w:p>
+      <w:r>
+        <w:t>Enemy AI and spawning</w:t>
+      </w:r>
+    </w:p>
+    <w:p>
+      <w:hyperlink r:id="rId10" w:history="1">
+        <w:r>
+          <w:rPr>
+            <w:rStyle w:val="Hyperlink"/>
+          </w:rPr>
+          <w:t>https://www.youtube.com/watch?v=64seYRqBYNQ&amp;t=6s</w:t>
+        </w:r>
+      </w:hyperlink>
+    </w:p>
+    <w:p>
+      <w:hyperlink r:id="rId11" w:history="1">
+        <w:r>
+          <w:rPr>
+            <w:rStyle w:val="Hyperlink"/>
+          </w:rPr>
+          <w:t>https://www.youtube.com/watch?v=o5N_PBhrJ4A&amp;t=6s</w:t>
+        </w:r>
+      </w:hyperlink>
+    </w:p>
+    <w:p>
+      <w:r>
+        <w:t>music between levels</w:t>
+      </w:r>
+    </w:p>
+    <w:p>
+      <w:hyperlink r:id="rId12" w:history="1">
+        <w:r>
+          <w:rPr>
+            <w:rStyle w:val="Hyperlink"/>
+          </w:rPr>
+          <w:t>https://www.youtube.com/watch?v=M5RnDBNnjx4&amp;t=10s</w:t>
+        </w:r>
+      </w:hyperlink>
+    </w:p>
+    <w:p>
+      <w:r>
+        <w:t>camera transitions</w:t>
+      </w:r>
+    </w:p>
+    <w:p>
+      <w:hyperlink r:id="rId13" w:history="1">
+        <w:r>
+          <w:rPr>
+            <w:rStyle w:val="Hyperlink"/>
+          </w:rPr>
+          <w:t>https://www.youtube.com/watch?v=LcbJCBo9gn0</w:t>
+        </w:r>
+      </w:hyperlink>
+    </w:p>
+    <w:p>
+      <w:hyperlink r:id="rId14" w:history="1">
+        <w:r>
+          <w:rPr>
+            <w:rStyle w:val="Hyperlink"/>
+          </w:rPr>
+          <w:t>https://docs.unrealengine.com/4.27/en-US/InteractiveExperiences/UsingCameras/SwitchingCameras/</w:t>
+        </w:r>
+      </w:hyperlink>
+    </w:p>
+    <w:p>
+      <w:r>
+        <w:t>Custom Tools</w:t>
+      </w:r>
+    </w:p>
+    <w:p>
+      <w:hyperlink r:id="rId15" w:history="1">
+        <w:r>
+          <w:rPr>
+            <w:rStyle w:val="Hyperlink"/>
+          </w:rPr>
+          <w:t>https://github.com/BrendanParmer/NodeToPython</w:t>
+        </w:r>
+      </w:hyperlink>
+    </w:p>
+    <w:p>
+      <w:r>
+        <w:t>persistence &amp; session control</w:t>
+      </w:r>
+    </w:p>
+    <w:p>
+      <w:hyperlink r:id="rId16" w:history="1">
+        <w:r>
+          <w:rPr>
+            <w:rStyle w:val="Hyperlink"/>
+          </w:rPr>
+          <w:t>https://www.youtube.com/watch?v=D1O-faDNg_g&amp;t=4s</w:t>
+        </w:r>
+      </w:hyperlink>
+    </w:p>
     <w:p/>
     <w:sectPr>
       <w:pgSz w:w="11906" w:h="16838"/>
@@ -997,6 +1152,29 @@
       <w:contextualSpacing/>
     </w:pPr>
   </w:style>
+  <w:style w:type="character" w:styleId="Hyperlink">
+    <w:name w:val="Hyperlink"/>
+    <w:basedOn w:val="DefaultParagraphFont"/>
+    <w:uiPriority w:val="99"/>
+    <w:unhideWhenUsed/>
+    <w:rsid w:val="006B3DE8"/>
+    <w:rPr>
+      <w:color w:val="0563C1" w:themeColor="hyperlink"/>
+      <w:u w:val="single"/>
+    </w:rPr>
+  </w:style>
+  <w:style w:type="character" w:styleId="UnresolvedMention">
+    <w:name w:val="Unresolved Mention"/>
+    <w:basedOn w:val="DefaultParagraphFont"/>
+    <w:uiPriority w:val="99"/>
+    <w:semiHidden/>
+    <w:unhideWhenUsed/>
+    <w:rsid w:val="006B3DE8"/>
+    <w:rPr>
+      <w:color w:val="605E5C"/>
+      <w:shd w:val="clear" w:color="auto" w:fill="E1DFDD"/>
+    </w:rPr>
+  </w:style>
 </w:styles>
 </file>
 

</xml_diff>